<commit_message>
add counter for standarts
</commit_message>
<xml_diff>
--- a/R123/Files/XSPLearning/AllTogether.docx
+++ b/R123/Files/XSPLearning/AllTogether.docx
@@ -76,7 +76,7 @@
                     <a:blip r:embed="rId5" cstate="print">
                       <a:extLst>
                         <a:ext uri="{28A0092B-C50C-407E-A947-70E740481C1C}">
-                          <a14:useLocalDpi xmlns:a14="http://schemas.microsoft.com/office/drawing/2010/main" xmlns:wps="http://schemas.microsoft.com/office/word/2010/wordprocessingShape" xmlns:wpi="http://schemas.microsoft.com/office/word/2010/wordprocessingInk" xmlns:wpg="http://schemas.microsoft.com/office/word/2010/wordprocessingGroup" xmlns:w16se="http://schemas.microsoft.com/office/word/2015/wordml/symex" xmlns:w16cid="http://schemas.microsoft.com/office/word/2016/wordml/cid" xmlns:w15="http://schemas.microsoft.com/office/word/2012/wordml" xmlns:w14="http://schemas.microsoft.com/office/word/2010/wordml" xmlns:w="http://schemas.openxmlformats.org/wordprocessingml/2006/main" xmlns:w10="urn:schemas-microsoft-com:office:word" xmlns:wp14="http://schemas.microsoft.com/office/word/2010/wordprocessingDrawing" xmlns:v="urn:schemas-microsoft-com:vml" xmlns:o="urn:schemas-microsoft-com:office:office" xmlns:am3d="http://schemas.microsoft.com/office/drawing/2017/model3d" xmlns:aink="http://schemas.microsoft.com/office/drawing/2016/ink" xmlns:mc="http://schemas.openxmlformats.org/markup-compatibility/2006" xmlns:cx8="http://schemas.microsoft.com/office/drawing/2016/5/14/chartex" xmlns:cx7="http://schemas.microsoft.com/office/drawing/2016/5/13/chartex" xmlns:cx6="http://schemas.microsoft.com/office/drawing/2016/5/12/chartex" xmlns:cx5="http://schemas.microsoft.com/office/drawing/2016/5/11/chartex" xmlns:cx4="http://schemas.microsoft.com/office/drawing/2016/5/10/chartex" xmlns:cx3="http://schemas.microsoft.com/office/drawing/2016/5/9/chartex" xmlns:cx2="http://schemas.microsoft.com/office/drawing/2015/10/21/chartex" xmlns:cx1="http://schemas.microsoft.com/office/drawing/2015/9/8/chartex" xmlns:cx="http://schemas.microsoft.com/office/drawing/2014/chartex" xmlns:wpc="http://schemas.microsoft.com/office/word/2010/wordprocessingCanvas" xmlns="" val="0"/>
+                          <a14:useLocalDpi xmlns="" xmlns:wpc="http://schemas.microsoft.com/office/word/2010/wordprocessingCanvas" xmlns:cx="http://schemas.microsoft.com/office/drawing/2014/chartex" xmlns:cx1="http://schemas.microsoft.com/office/drawing/2015/9/8/chartex" xmlns:cx2="http://schemas.microsoft.com/office/drawing/2015/10/21/chartex" xmlns:cx3="http://schemas.microsoft.com/office/drawing/2016/5/9/chartex" xmlns:cx4="http://schemas.microsoft.com/office/drawing/2016/5/10/chartex" xmlns:cx5="http://schemas.microsoft.com/office/drawing/2016/5/11/chartex" xmlns:cx6="http://schemas.microsoft.com/office/drawing/2016/5/12/chartex" xmlns:cx7="http://schemas.microsoft.com/office/drawing/2016/5/13/chartex" xmlns:cx8="http://schemas.microsoft.com/office/drawing/2016/5/14/chartex" xmlns:mc="http://schemas.openxmlformats.org/markup-compatibility/2006" xmlns:aink="http://schemas.microsoft.com/office/drawing/2016/ink" xmlns:am3d="http://schemas.microsoft.com/office/drawing/2017/model3d" xmlns:o="urn:schemas-microsoft-com:office:office" xmlns:v="urn:schemas-microsoft-com:vml" xmlns:wp14="http://schemas.microsoft.com/office/word/2010/wordprocessingDrawing" xmlns:w10="urn:schemas-microsoft-com:office:word" xmlns:w="http://schemas.openxmlformats.org/wordprocessingml/2006/main" xmlns:w14="http://schemas.microsoft.com/office/word/2010/wordml" xmlns:w15="http://schemas.microsoft.com/office/word/2012/wordml" xmlns:w16cid="http://schemas.microsoft.com/office/word/2016/wordml/cid" xmlns:w16se="http://schemas.microsoft.com/office/word/2015/wordml/symex" xmlns:wpg="http://schemas.microsoft.com/office/word/2010/wordprocessingGroup" xmlns:wpi="http://schemas.microsoft.com/office/word/2010/wordprocessingInk" xmlns:wps="http://schemas.microsoft.com/office/word/2010/wordprocessingShape" xmlns:a14="http://schemas.microsoft.com/office/drawing/2010/main" val="0"/>
                         </a:ext>
                       </a:extLst>
                     </a:blip>
@@ -320,7 +320,7 @@
                     <a:blip r:embed="rId6" cstate="print">
                       <a:extLst>
                         <a:ext uri="{28A0092B-C50C-407E-A947-70E740481C1C}">
-                          <a14:useLocalDpi xmlns:a14="http://schemas.microsoft.com/office/drawing/2010/main" xmlns:wps="http://schemas.microsoft.com/office/word/2010/wordprocessingShape" xmlns:wpi="http://schemas.microsoft.com/office/word/2010/wordprocessingInk" xmlns:wpg="http://schemas.microsoft.com/office/word/2010/wordprocessingGroup" xmlns:w16se="http://schemas.microsoft.com/office/word/2015/wordml/symex" xmlns:w16cid="http://schemas.microsoft.com/office/word/2016/wordml/cid" xmlns:w15="http://schemas.microsoft.com/office/word/2012/wordml" xmlns:w14="http://schemas.microsoft.com/office/word/2010/wordml" xmlns:w="http://schemas.openxmlformats.org/wordprocessingml/2006/main" xmlns:w10="urn:schemas-microsoft-com:office:word" xmlns:wp14="http://schemas.microsoft.com/office/word/2010/wordprocessingDrawing" xmlns:v="urn:schemas-microsoft-com:vml" xmlns:o="urn:schemas-microsoft-com:office:office" xmlns:am3d="http://schemas.microsoft.com/office/drawing/2017/model3d" xmlns:aink="http://schemas.microsoft.com/office/drawing/2016/ink" xmlns:mc="http://schemas.openxmlformats.org/markup-compatibility/2006" xmlns:cx8="http://schemas.microsoft.com/office/drawing/2016/5/14/chartex" xmlns:cx7="http://schemas.microsoft.com/office/drawing/2016/5/13/chartex" xmlns:cx6="http://schemas.microsoft.com/office/drawing/2016/5/12/chartex" xmlns:cx5="http://schemas.microsoft.com/office/drawing/2016/5/11/chartex" xmlns:cx4="http://schemas.microsoft.com/office/drawing/2016/5/10/chartex" xmlns:cx3="http://schemas.microsoft.com/office/drawing/2016/5/9/chartex" xmlns:cx2="http://schemas.microsoft.com/office/drawing/2015/10/21/chartex" xmlns:cx1="http://schemas.microsoft.com/office/drawing/2015/9/8/chartex" xmlns:cx="http://schemas.microsoft.com/office/drawing/2014/chartex" xmlns:wpc="http://schemas.microsoft.com/office/word/2010/wordprocessingCanvas" xmlns="" val="0"/>
+                          <a14:useLocalDpi xmlns="" xmlns:wpc="http://schemas.microsoft.com/office/word/2010/wordprocessingCanvas" xmlns:cx="http://schemas.microsoft.com/office/drawing/2014/chartex" xmlns:cx1="http://schemas.microsoft.com/office/drawing/2015/9/8/chartex" xmlns:cx2="http://schemas.microsoft.com/office/drawing/2015/10/21/chartex" xmlns:cx3="http://schemas.microsoft.com/office/drawing/2016/5/9/chartex" xmlns:cx4="http://schemas.microsoft.com/office/drawing/2016/5/10/chartex" xmlns:cx5="http://schemas.microsoft.com/office/drawing/2016/5/11/chartex" xmlns:cx6="http://schemas.microsoft.com/office/drawing/2016/5/12/chartex" xmlns:cx7="http://schemas.microsoft.com/office/drawing/2016/5/13/chartex" xmlns:cx8="http://schemas.microsoft.com/office/drawing/2016/5/14/chartex" xmlns:mc="http://schemas.openxmlformats.org/markup-compatibility/2006" xmlns:aink="http://schemas.microsoft.com/office/drawing/2016/ink" xmlns:am3d="http://schemas.microsoft.com/office/drawing/2017/model3d" xmlns:o="urn:schemas-microsoft-com:office:office" xmlns:v="urn:schemas-microsoft-com:vml" xmlns:wp14="http://schemas.microsoft.com/office/word/2010/wordprocessingDrawing" xmlns:w10="urn:schemas-microsoft-com:office:word" xmlns:w="http://schemas.openxmlformats.org/wordprocessingml/2006/main" xmlns:w14="http://schemas.microsoft.com/office/word/2010/wordml" xmlns:w15="http://schemas.microsoft.com/office/word/2012/wordml" xmlns:w16cid="http://schemas.microsoft.com/office/word/2016/wordml/cid" xmlns:w16se="http://schemas.microsoft.com/office/word/2015/wordml/symex" xmlns:wpg="http://schemas.microsoft.com/office/word/2010/wordprocessingGroup" xmlns:wpi="http://schemas.microsoft.com/office/word/2010/wordprocessingInk" xmlns:wps="http://schemas.microsoft.com/office/word/2010/wordprocessingShape" xmlns:a14="http://schemas.microsoft.com/office/drawing/2010/main" val="0"/>
                         </a:ext>
                       </a:extLst>
                     </a:blip>
@@ -2333,7 +2333,7 @@
                     <a:blip r:embed="rId7" cstate="print">
                       <a:extLst>
                         <a:ext uri="{28A0092B-C50C-407E-A947-70E740481C1C}">
-                          <a14:useLocalDpi xmlns:a14="http://schemas.microsoft.com/office/drawing/2010/main" xmlns:wps="http://schemas.microsoft.com/office/word/2010/wordprocessingShape" xmlns:wpi="http://schemas.microsoft.com/office/word/2010/wordprocessingInk" xmlns:wpg="http://schemas.microsoft.com/office/word/2010/wordprocessingGroup" xmlns:w16se="http://schemas.microsoft.com/office/word/2015/wordml/symex" xmlns:w16cid="http://schemas.microsoft.com/office/word/2016/wordml/cid" xmlns:w15="http://schemas.microsoft.com/office/word/2012/wordml" xmlns:w14="http://schemas.microsoft.com/office/word/2010/wordml" xmlns:w="http://schemas.openxmlformats.org/wordprocessingml/2006/main" xmlns:w10="urn:schemas-microsoft-com:office:word" xmlns:wp14="http://schemas.microsoft.com/office/word/2010/wordprocessingDrawing" xmlns:v="urn:schemas-microsoft-com:vml" xmlns:o="urn:schemas-microsoft-com:office:office" xmlns:am3d="http://schemas.microsoft.com/office/drawing/2017/model3d" xmlns:aink="http://schemas.microsoft.com/office/drawing/2016/ink" xmlns:mc="http://schemas.openxmlformats.org/markup-compatibility/2006" xmlns:cx8="http://schemas.microsoft.com/office/drawing/2016/5/14/chartex" xmlns:cx7="http://schemas.microsoft.com/office/drawing/2016/5/13/chartex" xmlns:cx6="http://schemas.microsoft.com/office/drawing/2016/5/12/chartex" xmlns:cx5="http://schemas.microsoft.com/office/drawing/2016/5/11/chartex" xmlns:cx4="http://schemas.microsoft.com/office/drawing/2016/5/10/chartex" xmlns:cx3="http://schemas.microsoft.com/office/drawing/2016/5/9/chartex" xmlns:cx2="http://schemas.microsoft.com/office/drawing/2015/10/21/chartex" xmlns:cx1="http://schemas.microsoft.com/office/drawing/2015/9/8/chartex" xmlns:cx="http://schemas.microsoft.com/office/drawing/2014/chartex" xmlns:wpc="http://schemas.microsoft.com/office/word/2010/wordprocessingCanvas" xmlns="" val="0"/>
+                          <a14:useLocalDpi xmlns="" xmlns:wpc="http://schemas.microsoft.com/office/word/2010/wordprocessingCanvas" xmlns:cx="http://schemas.microsoft.com/office/drawing/2014/chartex" xmlns:cx1="http://schemas.microsoft.com/office/drawing/2015/9/8/chartex" xmlns:cx2="http://schemas.microsoft.com/office/drawing/2015/10/21/chartex" xmlns:cx3="http://schemas.microsoft.com/office/drawing/2016/5/9/chartex" xmlns:cx4="http://schemas.microsoft.com/office/drawing/2016/5/10/chartex" xmlns:cx5="http://schemas.microsoft.com/office/drawing/2016/5/11/chartex" xmlns:cx6="http://schemas.microsoft.com/office/drawing/2016/5/12/chartex" xmlns:cx7="http://schemas.microsoft.com/office/drawing/2016/5/13/chartex" xmlns:cx8="http://schemas.microsoft.com/office/drawing/2016/5/14/chartex" xmlns:mc="http://schemas.openxmlformats.org/markup-compatibility/2006" xmlns:aink="http://schemas.microsoft.com/office/drawing/2016/ink" xmlns:am3d="http://schemas.microsoft.com/office/drawing/2017/model3d" xmlns:o="urn:schemas-microsoft-com:office:office" xmlns:v="urn:schemas-microsoft-com:vml" xmlns:wp14="http://schemas.microsoft.com/office/word/2010/wordprocessingDrawing" xmlns:w10="urn:schemas-microsoft-com:office:word" xmlns:w="http://schemas.openxmlformats.org/wordprocessingml/2006/main" xmlns:w14="http://schemas.microsoft.com/office/word/2010/wordml" xmlns:w15="http://schemas.microsoft.com/office/word/2012/wordml" xmlns:w16cid="http://schemas.microsoft.com/office/word/2016/wordml/cid" xmlns:w16se="http://schemas.microsoft.com/office/word/2015/wordml/symex" xmlns:wpg="http://schemas.microsoft.com/office/word/2010/wordprocessingGroup" xmlns:wpi="http://schemas.microsoft.com/office/word/2010/wordprocessingInk" xmlns:wps="http://schemas.microsoft.com/office/word/2010/wordprocessingShape" xmlns:a14="http://schemas.microsoft.com/office/drawing/2010/main" val="0"/>
                         </a:ext>
                       </a:extLst>
                     </a:blip>
@@ -2618,7 +2618,23 @@
           <w:sz w:val="26"/>
           <w:szCs w:val="26"/>
         </w:rPr>
-        <w:t>- блок антенных фильтров (БАФ—М) для совместной работы двух радиостанций Р-123 на одну антенну с высокочастотным кабелем;</w:t>
+        <w:t>- блок антенных фильтров (БАФ—М) для совместной работы двух радиостанций Р-123</w:t>
+      </w:r>
+      <w:r>
+        <w:rPr>
+          <w:rFonts w:ascii="Times New Roman" w:hAnsi="Times New Roman" w:cs="Times New Roman"/>
+          <w:sz w:val="26"/>
+          <w:szCs w:val="26"/>
+        </w:rPr>
+        <w:t>М</w:t>
+      </w:r>
+      <w:r>
+        <w:rPr>
+          <w:rFonts w:ascii="Times New Roman" w:hAnsi="Times New Roman" w:cs="Times New Roman"/>
+          <w:sz w:val="26"/>
+          <w:szCs w:val="26"/>
+        </w:rPr>
+        <w:t xml:space="preserve"> на одну антенну с высокочастотным кабелем;</w:t>
       </w:r>
     </w:p>
     <w:p>
@@ -3325,7 +3341,7 @@
   <a:extraClrSchemeLst/>
   <a:extLst>
     <a:ext uri="{05A4C25C-085E-4340-85A3-A5531E510DB2}">
-      <thm15:themeFamily xmlns:thm15="http://schemas.microsoft.com/office/thememl/2012/main" xmlns="" name="Office Theme" id="{62F939B6-93AF-4DB8-9C6B-D6C7DFDC589F}" vid="{4A3C46E8-61CC-4603-A589-7422A47A8E4A}"/>
+      <thm15:themeFamily xmlns="" xmlns:thm15="http://schemas.microsoft.com/office/thememl/2012/main" name="Office Theme" id="{62F939B6-93AF-4DB8-9C6B-D6C7DFDC589F}" vid="{4A3C46E8-61CC-4603-A589-7422A47A8E4A}"/>
     </a:ext>
   </a:extLst>
 </a:theme>

</xml_diff>